<commit_message>
Terceira atualização em relação a proposta.
</commit_message>
<xml_diff>
--- a/Documentacao/PropostaSIColetaLixo.docx
+++ b/Documentacao/PropostaSIColetaLixo.docx
@@ -238,17 +238,314 @@
           <w:rFonts w:ascii="Arial" w:hAnsi="Arial" w:cs="Arial"/>
           <w:sz w:val="24"/>
         </w:rPr>
-        <w:t xml:space="preserve"> se encaixa ainda mais quando pensamos que o cliente não sabe exatamente tudo que ele quer, existe o desejo de melhorar em relação aos custos, porém não existe uma meta perfeitamente definida em onde ele quer melhorar isso. A</w:t>
+        <w:t xml:space="preserve"> se encaixa ainda mais quando pensamos que o cliente não sabe exatamente tudo que ele quer, existe o desejo de melhorar em relação aos custos, porém não existe uma meta perfeitamente definida em onde ele quer melhorar isso. Afinal ele deixa em aberto para que possamos entregar funções que ele mesmo não listou como desejadas para o projeto. </w:t>
+      </w:r>
+    </w:p>
+    <w:p>
+      <w:pPr>
+        <w:tabs>
+          <w:tab w:val="left" w:pos="708"/>
+          <w:tab w:val="left" w:pos="1416"/>
+          <w:tab w:val="left" w:pos="2124"/>
+          <w:tab w:val="left" w:pos="2832"/>
+          <w:tab w:val="left" w:pos="3540"/>
+          <w:tab w:val="left" w:pos="4248"/>
+          <w:tab w:val="left" w:pos="4800"/>
+        </w:tabs>
+        <w:ind w:firstLine="708"/>
+        <w:jc w:val="both"/>
+        <w:rPr>
+          <w:rFonts w:ascii="Arial" w:hAnsi="Arial" w:cs="Arial"/>
+          <w:sz w:val="24"/>
+        </w:rPr>
+      </w:pPr>
+      <w:r>
+        <w:rPr>
+          <w:rFonts w:ascii="Arial" w:hAnsi="Arial" w:cs="Arial"/>
+          <w:sz w:val="24"/>
+        </w:rPr>
+        <w:tab/>
+      </w:r>
+      <w:r>
+        <w:rPr>
+          <w:rFonts w:ascii="Arial" w:hAnsi="Arial" w:cs="Arial"/>
+          <w:sz w:val="24"/>
+        </w:rPr>
+        <w:tab/>
+      </w:r>
+      <w:r>
+        <w:rPr>
+          <w:rFonts w:ascii="Arial" w:hAnsi="Arial" w:cs="Arial"/>
+          <w:sz w:val="24"/>
+        </w:rPr>
+        <w:tab/>
+      </w:r>
+      <w:r>
+        <w:rPr>
+          <w:rFonts w:ascii="Arial" w:hAnsi="Arial" w:cs="Arial"/>
+          <w:sz w:val="24"/>
+        </w:rPr>
+        <w:tab/>
+      </w:r>
+      <w:r>
+        <w:rPr>
+          <w:rFonts w:ascii="Arial" w:hAnsi="Arial" w:cs="Arial"/>
+          <w:sz w:val="24"/>
+        </w:rPr>
+        <w:tab/>
+      </w:r>
+      <w:r>
+        <w:rPr>
+          <w:rFonts w:ascii="Arial" w:hAnsi="Arial" w:cs="Arial"/>
+          <w:sz w:val="24"/>
+        </w:rPr>
+        <w:tab/>
+      </w:r>
+    </w:p>
+    <w:p>
+      <w:pPr>
+        <w:tabs>
+          <w:tab w:val="left" w:pos="708"/>
+          <w:tab w:val="left" w:pos="1416"/>
+          <w:tab w:val="left" w:pos="2124"/>
+          <w:tab w:val="left" w:pos="2832"/>
+          <w:tab w:val="left" w:pos="3540"/>
+          <w:tab w:val="left" w:pos="4248"/>
+          <w:tab w:val="left" w:pos="4800"/>
+        </w:tabs>
+        <w:ind w:firstLine="708"/>
+        <w:jc w:val="both"/>
+        <w:rPr>
+          <w:rFonts w:ascii="Arial" w:hAnsi="Arial" w:cs="Arial"/>
+          <w:sz w:val="24"/>
+        </w:rPr>
+      </w:pPr>
+    </w:p>
+    <w:p>
+      <w:pPr>
+        <w:tabs>
+          <w:tab w:val="left" w:pos="708"/>
+          <w:tab w:val="left" w:pos="1416"/>
+          <w:tab w:val="left" w:pos="2124"/>
+          <w:tab w:val="left" w:pos="2832"/>
+          <w:tab w:val="left" w:pos="3540"/>
+          <w:tab w:val="left" w:pos="4248"/>
+          <w:tab w:val="left" w:pos="4800"/>
+        </w:tabs>
+        <w:ind w:firstLine="708"/>
+        <w:jc w:val="both"/>
+        <w:rPr>
+          <w:rFonts w:ascii="Arial" w:hAnsi="Arial" w:cs="Arial"/>
+          <w:sz w:val="24"/>
+        </w:rPr>
+      </w:pPr>
+    </w:p>
+    <w:p>
+      <w:pPr>
+        <w:tabs>
+          <w:tab w:val="left" w:pos="708"/>
+          <w:tab w:val="left" w:pos="1416"/>
+          <w:tab w:val="left" w:pos="2124"/>
+          <w:tab w:val="left" w:pos="2832"/>
+          <w:tab w:val="left" w:pos="3540"/>
+          <w:tab w:val="left" w:pos="4248"/>
+          <w:tab w:val="left" w:pos="4800"/>
+        </w:tabs>
+        <w:ind w:firstLine="708"/>
+        <w:jc w:val="both"/>
+        <w:rPr>
+          <w:rFonts w:ascii="Arial" w:hAnsi="Arial" w:cs="Arial"/>
+          <w:sz w:val="24"/>
+        </w:rPr>
+      </w:pPr>
+    </w:p>
+    <w:p>
+      <w:pPr>
+        <w:tabs>
+          <w:tab w:val="left" w:pos="708"/>
+          <w:tab w:val="left" w:pos="1416"/>
+          <w:tab w:val="left" w:pos="2124"/>
+          <w:tab w:val="left" w:pos="2832"/>
+          <w:tab w:val="left" w:pos="3540"/>
+          <w:tab w:val="left" w:pos="4248"/>
+          <w:tab w:val="left" w:pos="4800"/>
+        </w:tabs>
+        <w:ind w:firstLine="708"/>
+        <w:jc w:val="both"/>
+        <w:rPr>
+          <w:rFonts w:ascii="Arial" w:hAnsi="Arial" w:cs="Arial"/>
+          <w:sz w:val="24"/>
+        </w:rPr>
+      </w:pPr>
+    </w:p>
+    <w:p>
+      <w:pPr>
+        <w:ind w:firstLine="708"/>
+        <w:jc w:val="center"/>
+        <w:rPr>
+          <w:rFonts w:ascii="Arial" w:hAnsi="Arial" w:cs="Arial"/>
+          <w:b/>
+          <w:sz w:val="24"/>
+        </w:rPr>
+      </w:pPr>
+      <w:r>
+        <w:rPr>
+          <w:rFonts w:ascii="Arial" w:hAnsi="Arial" w:cs="Arial"/>
+          <w:b/>
+          <w:sz w:val="24"/>
+        </w:rPr>
+        <w:lastRenderedPageBreak/>
+        <w:t>Equipe</w:t>
+      </w:r>
+    </w:p>
+    <w:p>
+      <w:pPr>
+        <w:jc w:val="both"/>
+        <w:rPr>
+          <w:rFonts w:ascii="Arial" w:hAnsi="Arial" w:cs="Arial"/>
+          <w:b/>
+          <w:sz w:val="24"/>
+        </w:rPr>
+      </w:pPr>
+    </w:p>
+    <w:p>
+      <w:pPr>
+        <w:jc w:val="both"/>
+        <w:rPr>
+          <w:rFonts w:ascii="Arial" w:hAnsi="Arial" w:cs="Arial"/>
+          <w:sz w:val="24"/>
+        </w:rPr>
+      </w:pPr>
+      <w:r>
+        <w:rPr>
+          <w:rFonts w:ascii="Arial" w:hAnsi="Arial" w:cs="Arial"/>
+          <w:b/>
+          <w:sz w:val="24"/>
+        </w:rPr>
+        <w:tab/>
+      </w:r>
+      <w:r>
+        <w:rPr>
+          <w:rFonts w:ascii="Arial" w:hAnsi="Arial" w:cs="Arial"/>
+          <w:sz w:val="24"/>
+        </w:rPr>
+        <w:t>Entendendo as funções de cada pessoa poderíamos separar da melhorar maneira possível para esse projeto:</w:t>
+      </w:r>
+    </w:p>
+    <w:p>
+      <w:pPr>
+        <w:ind w:firstLine="708"/>
+        <w:jc w:val="both"/>
+        <w:rPr>
+          <w:rFonts w:ascii="Arial" w:hAnsi="Arial" w:cs="Arial"/>
+          <w:sz w:val="24"/>
+        </w:rPr>
+      </w:pPr>
+      <w:r>
+        <w:rPr>
+          <w:rFonts w:ascii="Arial" w:hAnsi="Arial" w:cs="Arial"/>
+          <w:sz w:val="24"/>
+        </w:rPr>
+        <w:t xml:space="preserve">O proprietário seria o melhor para exercer a função de “O </w:t>
+      </w:r>
+      <w:proofErr w:type="spellStart"/>
+      <w:r>
+        <w:rPr>
+          <w:rFonts w:ascii="Arial" w:hAnsi="Arial" w:cs="Arial"/>
+          <w:sz w:val="24"/>
+        </w:rPr>
+        <w:t>Product</w:t>
+      </w:r>
+      <w:proofErr w:type="spellEnd"/>
+      <w:r>
+        <w:rPr>
+          <w:rFonts w:ascii="Arial" w:hAnsi="Arial" w:cs="Arial"/>
+          <w:sz w:val="24"/>
+        </w:rPr>
+        <w:t xml:space="preserve"> </w:t>
+      </w:r>
+      <w:proofErr w:type="spellStart"/>
+      <w:r>
+        <w:rPr>
+          <w:rFonts w:ascii="Arial" w:hAnsi="Arial" w:cs="Arial"/>
+          <w:sz w:val="24"/>
+        </w:rPr>
+        <w:t>Owner</w:t>
+      </w:r>
+      <w:proofErr w:type="spellEnd"/>
+      <w:r>
+        <w:rPr>
+          <w:rFonts w:ascii="Arial" w:hAnsi="Arial" w:cs="Arial"/>
+          <w:sz w:val="24"/>
+        </w:rPr>
+        <w:t>”, já que ele seria o responsável por tentar entender e expressar o problema pelo qual ele está passando</w:t>
+      </w:r>
+      <w:r>
+        <w:rPr>
+          <w:rFonts w:ascii="Arial" w:hAnsi="Arial" w:cs="Arial"/>
+          <w:sz w:val="24"/>
+        </w:rPr>
+        <w:t>, ele ficaria com a função de ficar “experimentando” o projeto para ver se está caminhando para onde ele deseja, desse modo conseguiríamos entregar a melhor solução para o projeto.</w:t>
+      </w:r>
+    </w:p>
+    <w:p>
+      <w:pPr>
+        <w:ind w:firstLine="708"/>
+        <w:jc w:val="both"/>
+        <w:rPr>
+          <w:rFonts w:ascii="Arial" w:hAnsi="Arial" w:cs="Arial"/>
+          <w:sz w:val="24"/>
+        </w:rPr>
+      </w:pPr>
+      <w:r>
+        <w:rPr>
+          <w:rFonts w:ascii="Arial" w:hAnsi="Arial" w:cs="Arial"/>
+          <w:sz w:val="24"/>
+        </w:rPr>
+        <w:t>Eu como responsável pelo projeto ficaria com a função de “</w:t>
+      </w:r>
+      <w:proofErr w:type="spellStart"/>
+      <w:r>
+        <w:rPr>
+          <w:rFonts w:ascii="Arial" w:hAnsi="Arial" w:cs="Arial"/>
+          <w:sz w:val="24"/>
+        </w:rPr>
+        <w:t>ScrumMaster</w:t>
+      </w:r>
+      <w:proofErr w:type="spellEnd"/>
+      <w:r>
+        <w:rPr>
+          <w:rFonts w:ascii="Arial" w:hAnsi="Arial" w:cs="Arial"/>
+          <w:sz w:val="24"/>
+        </w:rPr>
+        <w:t>” já que teria que organizar e gerir a equipe para conseguirmos entregar da melhor maneira possível o produto final. Seria o responsável por deixar a equipe focada sem que problemas externos o atrapalhassem, também resolveria os problemas internos da equipe (desde conflitos até matérias necessários para o projeto).</w:t>
+      </w:r>
+      <w:r>
+        <w:rPr>
+          <w:rFonts w:ascii="Arial" w:hAnsi="Arial" w:cs="Arial"/>
+          <w:sz w:val="24"/>
+        </w:rPr>
+        <w:tab/>
+      </w:r>
+    </w:p>
+    <w:p>
+      <w:pPr>
+        <w:ind w:firstLine="708"/>
+        <w:jc w:val="both"/>
+        <w:rPr>
+          <w:rFonts w:ascii="Arial" w:hAnsi="Arial" w:cs="Arial"/>
+          <w:sz w:val="24"/>
+        </w:rPr>
+      </w:pPr>
+      <w:r>
+        <w:rPr>
+          <w:rFonts w:ascii="Arial" w:hAnsi="Arial" w:cs="Arial"/>
+          <w:sz w:val="24"/>
+        </w:rPr>
+        <w:t>A equipe de TI da empresa seria o “Time” dentro da separação de funções, eles basicamente deveriam definir as metas para o projeto e se auto gerenciar, focando em entregar um projeto com qualidade e valor para o cliente.</w:t>
       </w:r>
       <w:bookmarkStart w:id="0" w:name="_GoBack"/>
       <w:bookmarkEnd w:id="0"/>
-      <w:r>
-        <w:rPr>
-          <w:rFonts w:ascii="Arial" w:hAnsi="Arial" w:cs="Arial"/>
-          <w:sz w:val="24"/>
-        </w:rPr>
-        <w:t xml:space="preserve">final ele deixa em aberto para que possamos entregar funções que ele mesmo não listou como desejadas para o projeto. </w:t>
-      </w:r>
     </w:p>
     <w:p>
       <w:pPr>

</xml_diff>